<commit_message>
Updated variant caller with better annotations
</commit_message>
<xml_diff>
--- a/data/Consensus_Data/novogene_lane18/ABL_L298L_Notes.docx
+++ b/data/Consensus_Data/novogene_lane18/ABL_L298L_Notes.docx
@@ -8,17 +8,32 @@
           <w:rFonts w:ascii="Arial" w:hAnsi="Arial" w:cs="Arial"/>
         </w:rPr>
       </w:pPr>
+    </w:p>
+    <w:p>
+      <w:pPr>
+        <w:rPr>
+          <w:rFonts w:ascii="Arial" w:hAnsi="Arial" w:cs="Arial"/>
+        </w:rPr>
+      </w:pPr>
       <w:r>
         <w:rPr>
           <w:rFonts w:ascii="Arial" w:hAnsi="Arial" w:cs="Arial"/>
         </w:rPr>
         <w:t xml:space="preserve">Notes </w:t>
       </w:r>
-      <w:r>
-        <w:rPr>
-          <w:rFonts w:ascii="Arial" w:hAnsi="Arial" w:cs="Arial"/>
-        </w:rPr>
-        <w:t xml:space="preserve">why and how to add the ABL </w:t>
+      <w:proofErr w:type="gramStart"/>
+      <w:r>
+        <w:rPr>
+          <w:rFonts w:ascii="Arial" w:hAnsi="Arial" w:cs="Arial"/>
+        </w:rPr>
+        <w:t>why</w:t>
+      </w:r>
+      <w:proofErr w:type="gramEnd"/>
+      <w:r>
+        <w:rPr>
+          <w:rFonts w:ascii="Arial" w:hAnsi="Arial" w:cs="Arial"/>
+        </w:rPr>
+        <w:t xml:space="preserve"> and how to add the ABL </w:t>
       </w:r>
       <w:r>
         <w:rPr>
@@ -75,49 +90,7 @@
         <w:rPr>
           <w:rFonts w:ascii="Arial" w:hAnsi="Arial" w:cs="Arial"/>
         </w:rPr>
-        <w:t>,</w:t>
-      </w:r>
-      <w:r>
-        <w:rPr>
-          <w:rFonts w:ascii="Arial" w:hAnsi="Arial" w:cs="Arial"/>
-        </w:rPr>
-        <w:t xml:space="preserve"> </w:t>
-      </w:r>
-      <w:r>
-        <w:rPr>
-          <w:rFonts w:ascii="Arial" w:hAnsi="Arial" w:cs="Arial"/>
-        </w:rPr>
-        <w:t xml:space="preserve">the library has a </w:t>
-      </w:r>
-      <w:r>
-        <w:rPr>
-          <w:rFonts w:ascii="Arial" w:hAnsi="Arial" w:cs="Arial"/>
-        </w:rPr>
-        <w:t>synonymous</w:t>
-      </w:r>
-      <w:r>
-        <w:rPr>
-          <w:rFonts w:ascii="Arial" w:hAnsi="Arial" w:cs="Arial"/>
-        </w:rPr>
-        <w:t xml:space="preserve"> SNP on position 298. This SNP causes our in-house variant caller to think that there are</w:t>
-      </w:r>
-      <w:r>
-        <w:rPr>
-          <w:rFonts w:ascii="Arial" w:hAnsi="Arial" w:cs="Arial"/>
-        </w:rPr>
-        <w:t xml:space="preserve"> </w:t>
-      </w:r>
-      <w:r>
-        <w:rPr>
-          <w:rFonts w:ascii="Arial" w:hAnsi="Arial" w:cs="Arial"/>
-        </w:rPr>
-        <w:t>two mutants on each rea</w:t>
-      </w:r>
-      <w:r>
-        <w:rPr>
-          <w:rFonts w:ascii="Arial" w:hAnsi="Arial" w:cs="Arial"/>
-        </w:rPr>
-        <w:t>d</w:t>
+        <w:t>, the library has a synonymous SNP on position 298. This SNP causes our in-house variant caller to think that there are two mutants on each read</w:t>
       </w:r>
       <w:r>
         <w:rPr>
@@ -129,49 +102,7 @@
         <w:rPr>
           <w:rFonts w:ascii="Arial" w:hAnsi="Arial" w:cs="Arial"/>
         </w:rPr>
-        <w:t xml:space="preserve"> (one L298L and the other one being </w:t>
-      </w:r>
-      <w:r>
-        <w:rPr>
-          <w:rFonts w:ascii="Arial" w:hAnsi="Arial" w:cs="Arial"/>
-        </w:rPr>
-        <w:t>T</w:t>
-      </w:r>
-      <w:r>
-        <w:rPr>
-          <w:rFonts w:ascii="Arial" w:hAnsi="Arial" w:cs="Arial"/>
-        </w:rPr>
-        <w:t>wi</w:t>
-      </w:r>
-      <w:r>
-        <w:rPr>
-          <w:rFonts w:ascii="Arial" w:hAnsi="Arial" w:cs="Arial"/>
-        </w:rPr>
-        <w:t>s</w:t>
-      </w:r>
-      <w:r>
-        <w:rPr>
-          <w:rFonts w:ascii="Arial" w:hAnsi="Arial" w:cs="Arial"/>
-        </w:rPr>
-        <w:t>t's SNV/MNV). These are automatically discar</w:t>
-      </w:r>
-      <w:r>
-        <w:rPr>
-          <w:rFonts w:ascii="Arial" w:hAnsi="Arial" w:cs="Arial"/>
-        </w:rPr>
-        <w:t>d</w:t>
-      </w:r>
-      <w:r>
-        <w:rPr>
-          <w:rFonts w:ascii="Arial" w:hAnsi="Arial" w:cs="Arial"/>
-        </w:rPr>
-        <w:t>ed by our variant caller</w:t>
-      </w:r>
-      <w:r>
-        <w:rPr>
-          <w:rFonts w:ascii="Arial" w:hAnsi="Arial" w:cs="Arial"/>
-        </w:rPr>
-        <w:t>.</w:t>
+        <w:t xml:space="preserve"> (one L298L and the other one being Twist's SNV/MNV). These are automatically discarded by our variant caller.</w:t>
       </w:r>
       <w:r>
         <w:rPr>
@@ -195,13 +126,7 @@
         <w:rPr>
           <w:rFonts w:ascii="Arial" w:hAnsi="Arial" w:cs="Arial"/>
         </w:rPr>
-        <w:t>No L298L means a reference was used that had the normal CTG at residue 298 instead of a CTA</w:t>
-      </w:r>
-      <w:r>
-        <w:rPr>
-          <w:rFonts w:ascii="Arial" w:hAnsi="Arial" w:cs="Arial"/>
-        </w:rPr>
-        <w:t>.</w:t>
+        <w:t>No L298L means a reference was used that had the normal CTG at residue 298 instead of a CTA.</w:t>
       </w:r>
     </w:p>
     <w:p>
@@ -219,51 +144,27 @@
         <w:rPr>
           <w:rFonts w:ascii="Arial" w:hAnsi="Arial" w:cs="Arial"/>
         </w:rPr>
-        <w:t>L298L means a CTA at residue 298 inst</w:t>
-      </w:r>
-      <w:r>
-        <w:rPr>
-          <w:rFonts w:ascii="Arial" w:hAnsi="Arial" w:cs="Arial"/>
-        </w:rPr>
-        <w:t>e</w:t>
-      </w:r>
-      <w:r>
-        <w:rPr>
-          <w:rFonts w:ascii="Arial" w:hAnsi="Arial" w:cs="Arial"/>
-        </w:rPr>
-        <w:t>ad of the normal CTG</w:t>
-      </w:r>
-      <w:r>
-        <w:rPr>
-          <w:rFonts w:ascii="Arial" w:hAnsi="Arial" w:cs="Arial"/>
-        </w:rPr>
-        <w:t>.</w:t>
-      </w:r>
-    </w:p>
-    <w:p>
-      <w:pPr>
-        <w:rPr>
-          <w:rFonts w:ascii="Arial" w:hAnsi="Arial" w:cs="Arial"/>
-        </w:rPr>
-      </w:pPr>
-    </w:p>
-    <w:p>
-      <w:pPr>
-        <w:rPr>
-          <w:rFonts w:ascii="Arial" w:hAnsi="Arial" w:cs="Arial"/>
-        </w:rPr>
-      </w:pPr>
-      <w:r>
-        <w:rPr>
-          <w:rFonts w:ascii="Arial" w:hAnsi="Arial" w:cs="Arial"/>
-        </w:rPr>
-        <w:t>To combat th</w:t>
-      </w:r>
-      <w:r>
-        <w:rPr>
-          <w:rFonts w:ascii="Arial" w:hAnsi="Arial" w:cs="Arial"/>
-        </w:rPr>
-        <w:t>e L298L problem:</w:t>
+        <w:t>L298L means a CTA at residue 298 instead of the normal CTG.</w:t>
+      </w:r>
+    </w:p>
+    <w:p>
+      <w:pPr>
+        <w:rPr>
+          <w:rFonts w:ascii="Arial" w:hAnsi="Arial" w:cs="Arial"/>
+        </w:rPr>
+      </w:pPr>
+    </w:p>
+    <w:p>
+      <w:pPr>
+        <w:rPr>
+          <w:rFonts w:ascii="Arial" w:hAnsi="Arial" w:cs="Arial"/>
+        </w:rPr>
+      </w:pPr>
+      <w:r>
+        <w:rPr>
+          <w:rFonts w:ascii="Arial" w:hAnsi="Arial" w:cs="Arial"/>
+        </w:rPr>
+        <w:t>To combat the L298L problem:</w:t>
       </w:r>
     </w:p>
     <w:p>
@@ -281,31 +182,13 @@
         <w:rPr>
           <w:rFonts w:ascii="Arial" w:hAnsi="Arial" w:cs="Arial"/>
         </w:rPr>
-        <w:t>W</w:t>
-      </w:r>
-      <w:r>
-        <w:rPr>
-          <w:rFonts w:ascii="Arial" w:hAnsi="Arial" w:cs="Arial"/>
-        </w:rPr>
-        <w:t>e align our reads on a non-L298L reference and</w:t>
-      </w:r>
-      <w:r>
-        <w:rPr>
-          <w:rFonts w:ascii="Arial" w:hAnsi="Arial" w:cs="Arial"/>
-        </w:rPr>
-        <w:t xml:space="preserve"> then</w:t>
-      </w:r>
-      <w:r>
-        <w:rPr>
-          <w:rFonts w:ascii="Arial" w:hAnsi="Arial" w:cs="Arial"/>
-        </w:rPr>
-        <w:t xml:space="preserve"> an L298L reference</w:t>
-      </w:r>
-      <w:r>
-        <w:rPr>
-          <w:rFonts w:ascii="Arial" w:hAnsi="Arial" w:cs="Arial"/>
-        </w:rPr>
-        <w:t>. This is why you will see an L298L folder in each directory on the AWS instance</w:t>
+        <w:t>We align our reads on a non-L298L reference and then an L298L reference. This is why you will see an L298L folder in each directory on the AWS instance</w:t>
+      </w:r>
+      <w:r>
+        <w:rPr>
+          <w:rFonts w:ascii="Arial" w:hAnsi="Arial" w:cs="Arial"/>
+        </w:rPr>
+        <w:t xml:space="preserve"> (for ABL region 1 samples).</w:t>
       </w:r>
     </w:p>
     <w:p>
@@ -323,25 +206,7 @@
         <w:rPr>
           <w:rFonts w:ascii="Arial" w:hAnsi="Arial" w:cs="Arial"/>
         </w:rPr>
-        <w:t>The two types of datas</w:t>
-      </w:r>
-      <w:r>
-        <w:rPr>
-          <w:rFonts w:ascii="Arial" w:hAnsi="Arial" w:cs="Arial"/>
-        </w:rPr>
-        <w:t>ets</w:t>
-      </w:r>
-      <w:r>
-        <w:rPr>
-          <w:rFonts w:ascii="Arial" w:hAnsi="Arial" w:cs="Arial"/>
-        </w:rPr>
-        <w:t xml:space="preserve"> come from the same </w:t>
-      </w:r>
-      <w:r>
-        <w:rPr>
-          <w:rFonts w:ascii="Arial" w:hAnsi="Arial" w:cs="Arial"/>
-        </w:rPr>
-        <w:t xml:space="preserve">consensus family calls, </w:t>
+        <w:t xml:space="preserve">The two types of datasets come from the same consensus family calls, </w:t>
       </w:r>
       <w:proofErr w:type="gramStart"/>
       <w:r>
@@ -387,13 +252,7 @@
         <w:rPr>
           <w:rFonts w:ascii="Arial" w:hAnsi="Arial" w:cs="Arial"/>
         </w:rPr>
-        <w:t>Th</w:t>
-      </w:r>
-      <w:r>
-        <w:rPr>
-          <w:rFonts w:ascii="Arial" w:hAnsi="Arial" w:cs="Arial"/>
-        </w:rPr>
-        <w:t xml:space="preserve">e </w:t>
+        <w:t xml:space="preserve">The </w:t>
       </w:r>
       <w:proofErr w:type="spellStart"/>
       <w:r>
@@ -407,25 +266,7 @@
         <w:rPr>
           <w:rFonts w:ascii="Arial" w:hAnsi="Arial" w:cs="Arial"/>
         </w:rPr>
-        <w:t xml:space="preserve"> consensus calls</w:t>
-      </w:r>
-      <w:r>
-        <w:rPr>
-          <w:rFonts w:ascii="Arial" w:hAnsi="Arial" w:cs="Arial"/>
-        </w:rPr>
-        <w:t xml:space="preserve"> w</w:t>
-      </w:r>
-      <w:r>
-        <w:rPr>
-          <w:rFonts w:ascii="Arial" w:hAnsi="Arial" w:cs="Arial"/>
-        </w:rPr>
-        <w:t>ere</w:t>
-      </w:r>
-      <w:r>
-        <w:rPr>
-          <w:rFonts w:ascii="Arial" w:hAnsi="Arial" w:cs="Arial"/>
-        </w:rPr>
-        <w:t xml:space="preserve"> aligned first to a reference without L298L and then to a reference with L298L</w:t>
+        <w:t xml:space="preserve"> consensus calls were aligned first to a reference without L298L and then to a reference with L298L</w:t>
       </w:r>
     </w:p>
     <w:p>
@@ -443,31 +284,7 @@
         <w:rPr>
           <w:rFonts w:ascii="Arial" w:hAnsi="Arial" w:cs="Arial"/>
         </w:rPr>
-        <w:t>For the reads aligned t</w:t>
-      </w:r>
-      <w:r>
-        <w:rPr>
-          <w:rFonts w:ascii="Arial" w:hAnsi="Arial" w:cs="Arial"/>
-        </w:rPr>
-        <w:t>o</w:t>
-      </w:r>
-      <w:r>
-        <w:rPr>
-          <w:rFonts w:ascii="Arial" w:hAnsi="Arial" w:cs="Arial"/>
-        </w:rPr>
-        <w:t xml:space="preserve"> the L298L reference, we extract the mutants called between ABL residues 290-305 and merge them wit</w:t>
-      </w:r>
-      <w:r>
-        <w:rPr>
-          <w:rFonts w:ascii="Arial" w:hAnsi="Arial" w:cs="Arial"/>
-        </w:rPr>
-        <w:t>h</w:t>
-      </w:r>
-      <w:r>
-        <w:rPr>
-          <w:rFonts w:ascii="Arial" w:hAnsi="Arial" w:cs="Arial"/>
-        </w:rPr>
-        <w:t xml:space="preserve"> the non-L298L-called variants</w:t>
+        <w:t>For the reads aligned to the L298L reference, we extract the mutants called between ABL residues 290-305 and merge them with the non-L298L-called variants</w:t>
       </w:r>
     </w:p>
     <w:p>
@@ -818,6 +635,7 @@
           <w:rFonts w:ascii="Arial" w:hAnsi="Arial" w:cs="Arial"/>
           <w:color w:val="F4B083" w:themeColor="accent2" w:themeTint="99"/>
         </w:rPr>
+        <w:lastRenderedPageBreak/>
         <w:t xml:space="preserve">  </w:t>
       </w:r>
       <w:proofErr w:type="gramStart"/>
@@ -858,7 +676,6 @@
           <w:rFonts w:ascii="Arial" w:hAnsi="Arial" w:cs="Arial"/>
           <w:color w:val="F4B083" w:themeColor="accent2" w:themeTint="99"/>
         </w:rPr>
-        <w:lastRenderedPageBreak/>
         <w:t xml:space="preserve">            </w:t>
       </w:r>
       <w:proofErr w:type="gramStart"/>

</xml_diff>